<commit_message>
Class 12 terraform prod
</commit_message>
<xml_diff>
--- a/Class10_ECS+Terraform-pure-dynamic-code+multi-env-deployment+autoscaling-bits/Class10_Assignment/Class10_Assignment.docx
+++ b/Class10_ECS+Terraform-pure-dynamic-code+multi-env-deployment+autoscaling-bits/Class10_Assignment/Class10_Assignment.docx
@@ -886,10 +886,7 @@
         <w:t>   - ECR repository with image: `</w:t>
       </w:r>
       <w:r>
-        <w:t xml:space="preserve"> </w:t>
-      </w:r>
-      <w:r>
-        <w:t>059941826920.dkr.ecr.ap-south-1.amazonaws.com/ecs-studentportal-1.0</w:t>
+        <w:t xml:space="preserve"> 059941826920.dkr.ecr.ap-south-1.amazonaws.com/ecs-studentportal-1.0</w:t>
       </w:r>
     </w:p>
     <w:p>
@@ -1554,6 +1551,9 @@
     <w:p/>
     <w:p>
       <w:r>
+        <w:rPr>
+          <w:noProof/>
+        </w:rPr>
         <w:drawing>
           <wp:inline distT="0" distB="0" distL="0" distR="0" wp14:anchorId="65194FA2" wp14:editId="1710F962">
             <wp:extent cx="2355971" cy="4502381"/>
@@ -1594,14 +1594,11 @@
     <w:p/>
     <w:p>
       <w:r>
-        <w:rPr>
-          <w:noProof/>
-        </w:rPr>
         <w:drawing>
-          <wp:inline distT="0" distB="0" distL="0" distR="0" wp14:anchorId="2AD7A510" wp14:editId="776F4304">
-            <wp:extent cx="5731510" cy="3064510"/>
-            <wp:effectExtent l="0" t="0" r="2540" b="2540"/>
-            <wp:docPr id="260901403" name="Picture 1"/>
+          <wp:inline distT="0" distB="0" distL="0" distR="0" wp14:anchorId="3B7A59EB" wp14:editId="451DAC22">
+            <wp:extent cx="5731510" cy="2860040"/>
+            <wp:effectExtent l="0" t="0" r="2540" b="0"/>
+            <wp:docPr id="687759575" name="Picture 1"/>
             <wp:cNvGraphicFramePr>
               <a:graphicFrameLocks xmlns:a="http://schemas.openxmlformats.org/drawingml/2006/main" noChangeAspect="1"/>
             </wp:cNvGraphicFramePr>
@@ -1609,7 +1606,7 @@
               <a:graphicData uri="http://schemas.openxmlformats.org/drawingml/2006/picture">
                 <pic:pic xmlns:pic="http://schemas.openxmlformats.org/drawingml/2006/picture">
                   <pic:nvPicPr>
-                    <pic:cNvPr id="260901403" name=""/>
+                    <pic:cNvPr id="687759575" name=""/>
                     <pic:cNvPicPr/>
                   </pic:nvPicPr>
                   <pic:blipFill>
@@ -1621,7 +1618,7 @@
                   <pic:spPr>
                     <a:xfrm>
                       <a:off x="0" y="0"/>
-                      <a:ext cx="5731510" cy="3064510"/>
+                      <a:ext cx="5731510" cy="2860040"/>
                     </a:xfrm>
                     <a:prstGeom prst="rect">
                       <a:avLst/>
@@ -1637,6 +1634,9 @@
     <w:p/>
     <w:p>
       <w:r>
+        <w:rPr>
+          <w:noProof/>
+        </w:rPr>
         <w:lastRenderedPageBreak/>
         <w:drawing>
           <wp:inline distT="0" distB="0" distL="0" distR="0" wp14:anchorId="005FB95B" wp14:editId="7C51925A">
@@ -2286,6 +2286,7 @@
   <w:style w:type="character" w:default="1" w:styleId="DefaultParagraphFont">
     <w:name w:val="Default Paragraph Font"/>
     <w:uiPriority w:val="1"/>
+    <w:semiHidden/>
     <w:unhideWhenUsed/>
   </w:style>
   <w:style w:type="table" w:default="1" w:styleId="TableNormal">

</xml_diff>

<commit_message>
Class 12 terraform destroy file
</commit_message>
<xml_diff>
--- a/Class10_ECS+Terraform-pure-dynamic-code+multi-env-deployment+autoscaling-bits/Class10_Assignment/Class10_Assignment.docx
+++ b/Class10_ECS+Terraform-pure-dynamic-code+multi-env-deployment+autoscaling-bits/Class10_Assignment/Class10_Assignment.docx
@@ -1595,6 +1595,47 @@
     <w:p>
       <w:r>
         <w:drawing>
+          <wp:inline distT="0" distB="0" distL="0" distR="0" wp14:anchorId="67FBA42A" wp14:editId="0F8D900B">
+            <wp:extent cx="5731510" cy="2342515"/>
+            <wp:effectExtent l="0" t="0" r="2540" b="635"/>
+            <wp:docPr id="1845791493" name="Picture 1"/>
+            <wp:cNvGraphicFramePr>
+              <a:graphicFrameLocks xmlns:a="http://schemas.openxmlformats.org/drawingml/2006/main" noChangeAspect="1"/>
+            </wp:cNvGraphicFramePr>
+            <a:graphic xmlns:a="http://schemas.openxmlformats.org/drawingml/2006/main">
+              <a:graphicData uri="http://schemas.openxmlformats.org/drawingml/2006/picture">
+                <pic:pic xmlns:pic="http://schemas.openxmlformats.org/drawingml/2006/picture">
+                  <pic:nvPicPr>
+                    <pic:cNvPr id="1845791493" name=""/>
+                    <pic:cNvPicPr/>
+                  </pic:nvPicPr>
+                  <pic:blipFill>
+                    <a:blip r:embed="rId5"/>
+                    <a:stretch>
+                      <a:fillRect/>
+                    </a:stretch>
+                  </pic:blipFill>
+                  <pic:spPr>
+                    <a:xfrm>
+                      <a:off x="0" y="0"/>
+                      <a:ext cx="5731510" cy="2342515"/>
+                    </a:xfrm>
+                    <a:prstGeom prst="rect">
+                      <a:avLst/>
+                    </a:prstGeom>
+                  </pic:spPr>
+                </pic:pic>
+              </a:graphicData>
+            </a:graphic>
+          </wp:inline>
+        </w:drawing>
+      </w:r>
+    </w:p>
+    <w:p/>
+    <w:p>
+      <w:r>
+        <w:lastRenderedPageBreak/>
+        <w:drawing>
           <wp:inline distT="0" distB="0" distL="0" distR="0" wp14:anchorId="3B7A59EB" wp14:editId="451DAC22">
             <wp:extent cx="5731510" cy="2860040"/>
             <wp:effectExtent l="0" t="0" r="2540" b="0"/>
@@ -1610,7 +1651,7 @@
                     <pic:cNvPicPr/>
                   </pic:nvPicPr>
                   <pic:blipFill>
-                    <a:blip r:embed="rId5"/>
+                    <a:blip r:embed="rId6"/>
                     <a:stretch>
                       <a:fillRect/>
                     </a:stretch>
@@ -1634,15 +1675,11 @@
     <w:p/>
     <w:p>
       <w:r>
-        <w:rPr>
-          <w:noProof/>
-        </w:rPr>
-        <w:lastRenderedPageBreak/>
         <w:drawing>
-          <wp:inline distT="0" distB="0" distL="0" distR="0" wp14:anchorId="005FB95B" wp14:editId="7C51925A">
-            <wp:extent cx="5731510" cy="2864485"/>
-            <wp:effectExtent l="0" t="0" r="2540" b="0"/>
-            <wp:docPr id="336917326" name="Picture 1"/>
+          <wp:inline distT="0" distB="0" distL="0" distR="0" wp14:anchorId="49D847C6" wp14:editId="20D16A1B">
+            <wp:extent cx="5731510" cy="2854960"/>
+            <wp:effectExtent l="0" t="0" r="2540" b="2540"/>
+            <wp:docPr id="1971722612" name="Picture 1"/>
             <wp:cNvGraphicFramePr>
               <a:graphicFrameLocks xmlns:a="http://schemas.openxmlformats.org/drawingml/2006/main" noChangeAspect="1"/>
             </wp:cNvGraphicFramePr>
@@ -1650,11 +1687,11 @@
               <a:graphicData uri="http://schemas.openxmlformats.org/drawingml/2006/picture">
                 <pic:pic xmlns:pic="http://schemas.openxmlformats.org/drawingml/2006/picture">
                   <pic:nvPicPr>
-                    <pic:cNvPr id="336917326" name=""/>
+                    <pic:cNvPr id="1971722612" name=""/>
                     <pic:cNvPicPr/>
                   </pic:nvPicPr>
                   <pic:blipFill>
-                    <a:blip r:embed="rId6"/>
+                    <a:blip r:embed="rId7"/>
                     <a:stretch>
                       <a:fillRect/>
                     </a:stretch>
@@ -1662,7 +1699,7 @@
                   <pic:spPr>
                     <a:xfrm>
                       <a:off x="0" y="0"/>
-                      <a:ext cx="5731510" cy="2864485"/>
+                      <a:ext cx="5731510" cy="2854960"/>
                     </a:xfrm>
                     <a:prstGeom prst="rect">
                       <a:avLst/>

</xml_diff>